<commit_message>
reajustes e habilidades de terra
</commit_message>
<xml_diff>
--- a/habilidades/Gaia.docx
+++ b/habilidades/Gaia.docx
@@ -733,15 +733,7 @@
           <w:sz w:val="28"/>
           <w:szCs w:val="28"/>
         </w:rPr>
-        <w:t>pontos de mana</w:t>
-      </w:r>
-      <w:r>
-        <w:rPr>
-          <w:rFonts w:ascii="Times New Roman" w:hAnsi="Times New Roman" w:cs="Times New Roman"/>
-          <w:sz w:val="28"/>
-          <w:szCs w:val="28"/>
-        </w:rPr>
-        <w:t>.</w:t>
+        <w:t>pontos de mana.</w:t>
       </w:r>
     </w:p>
     <w:p>
@@ -981,23 +973,7 @@
           <w:sz w:val="28"/>
           <w:szCs w:val="28"/>
         </w:rPr>
-        <w:t xml:space="preserve"> 3 </w:t>
-      </w:r>
-      <w:r>
-        <w:rPr>
-          <w:rFonts w:ascii="Times New Roman" w:hAnsi="Times New Roman" w:cs="Times New Roman"/>
-          <w:sz w:val="28"/>
-          <w:szCs w:val="28"/>
-        </w:rPr>
-        <w:t>pontos de mana</w:t>
-      </w:r>
-      <w:r>
-        <w:rPr>
-          <w:rFonts w:ascii="Times New Roman" w:hAnsi="Times New Roman" w:cs="Times New Roman"/>
-          <w:sz w:val="28"/>
-          <w:szCs w:val="28"/>
-        </w:rPr>
-        <w:t>.</w:t>
+        <w:t xml:space="preserve"> 3 pontos de mana.</w:t>
       </w:r>
     </w:p>
     <w:p>
@@ -3278,6 +3254,7 @@
   <w:style w:type="character" w:default="1" w:styleId="Fontepargpadro">
     <w:name w:val="Default Paragraph Font"/>
     <w:uiPriority w:val="1"/>
+    <w:semiHidden/>
     <w:unhideWhenUsed/>
   </w:style>
   <w:style w:type="table" w:default="1" w:styleId="Tabelanormal">

</xml_diff>